<commit_message>
Update pynq-z2 pins classification.docx
</commit_message>
<xml_diff>
--- a/TECH_DOCS/MANUALS/pynq-z2 pins classification.docx
+++ b/TECH_DOCS/MANUALS/pynq-z2 pins classification.docx
@@ -162,6 +162,7 @@
               </w:rPr>
               <w:t xml:space="preserve">Pin </w:t>
             </w:r>
+            <w:proofErr w:type="spellStart"/>
             <w:r>
               <w:rPr>
                 <w:b/>
@@ -169,6 +170,7 @@
               </w:rPr>
               <w:t>Usecase</w:t>
             </w:r>
+            <w:proofErr w:type="spellEnd"/>
           </w:p>
         </w:tc>
         <w:tc>
@@ -210,8 +212,21 @@
                 <w:tab w:val="left" w:pos="1452"/>
               </w:tabs>
             </w:pPr>
-            <w:r>
-              <w:t>Pmod – A and Pmod -B</w:t>
+            <w:proofErr w:type="spellStart"/>
+            <w:r>
+              <w:t>Pmod</w:t>
+            </w:r>
+            <w:proofErr w:type="spellEnd"/>
+            <w:r>
+              <w:t xml:space="preserve"> – A and </w:t>
+            </w:r>
+            <w:proofErr w:type="spellStart"/>
+            <w:r>
+              <w:t>Pmod</w:t>
+            </w:r>
+            <w:proofErr w:type="spellEnd"/>
+            <w:r>
+              <w:t xml:space="preserve"> -B</w:t>
             </w:r>
           </w:p>
         </w:tc>
@@ -247,8 +262,13 @@
               <w:sym w:font="Wingdings" w:char="F0E0"/>
             </w:r>
             <w:r>
-              <w:t xml:space="preserve"> Vcc</w:t>
-            </w:r>
+              <w:t xml:space="preserve"> </w:t>
+            </w:r>
+            <w:proofErr w:type="spellStart"/>
+            <w:r>
+              <w:t>Vcc</w:t>
+            </w:r>
+            <w:proofErr w:type="spellEnd"/>
           </w:p>
           <w:p>
             <w:pPr>
@@ -263,8 +283,13 @@
               <w:sym w:font="Wingdings" w:char="F0E0"/>
             </w:r>
             <w:r>
-              <w:t xml:space="preserve"> Gnd</w:t>
-            </w:r>
+              <w:t xml:space="preserve"> </w:t>
+            </w:r>
+            <w:proofErr w:type="spellStart"/>
+            <w:r>
+              <w:t>Gnd</w:t>
+            </w:r>
+            <w:proofErr w:type="spellEnd"/>
           </w:p>
           <w:p>
             <w:pPr>
@@ -424,7 +449,15 @@
               </w:tabs>
             </w:pPr>
             <w:r>
-              <w:t>Supports USB-Jtag, USB-UART</w:t>
+              <w:t>Supports USB-</w:t>
+            </w:r>
+            <w:proofErr w:type="spellStart"/>
+            <w:r>
+              <w:t>Jtag</w:t>
+            </w:r>
+            <w:proofErr w:type="spellEnd"/>
+            <w:r>
+              <w:t>, USB-UART</w:t>
             </w:r>
           </w:p>
         </w:tc>
@@ -489,7 +522,15 @@
               </w:tabs>
             </w:pPr>
             <w:r>
-              <w:t>Speeds upto 480Mbs</w:t>
+              <w:t xml:space="preserve">Speeds </w:t>
+            </w:r>
+            <w:proofErr w:type="spellStart"/>
+            <w:r>
+              <w:t>upto</w:t>
+            </w:r>
+            <w:proofErr w:type="spellEnd"/>
+            <w:r>
+              <w:t xml:space="preserve"> 480Mbs</w:t>
             </w:r>
           </w:p>
         </w:tc>
@@ -1009,8 +1050,37 @@
           <w:tab w:val="left" w:pos="1452"/>
         </w:tabs>
       </w:pPr>
-      <w:r>
-        <w:t>HDMi input &amp; output pins can be configured according the usecase of the users, i.e HDMi input can also be used as an output pin and vice versa.</w:t>
+      <w:proofErr w:type="spellStart"/>
+      <w:r>
+        <w:t>HDMi</w:t>
+      </w:r>
+      <w:proofErr w:type="spellEnd"/>
+      <w:r>
+        <w:t xml:space="preserve"> input &amp; output pins can be configured according the </w:t>
+      </w:r>
+      <w:proofErr w:type="spellStart"/>
+      <w:r>
+        <w:t>usecase</w:t>
+      </w:r>
+      <w:proofErr w:type="spellEnd"/>
+      <w:r>
+        <w:t xml:space="preserve"> of the users, </w:t>
+      </w:r>
+      <w:proofErr w:type="spellStart"/>
+      <w:r>
+        <w:t>i.e</w:t>
+      </w:r>
+      <w:proofErr w:type="spellEnd"/>
+      <w:r>
+        <w:t xml:space="preserve"> </w:t>
+      </w:r>
+      <w:proofErr w:type="spellStart"/>
+      <w:r>
+        <w:t>HDMi</w:t>
+      </w:r>
+      <w:proofErr w:type="spellEnd"/>
+      <w:r>
+        <w:t xml:space="preserve"> input can also be used as an output pin and vice versa.</w:t>
       </w:r>
     </w:p>
     <w:p>
@@ -1024,8 +1094,21 @@
           <w:tab w:val="left" w:pos="1452"/>
         </w:tabs>
       </w:pPr>
-      <w:r>
-        <w:t>Pynq can also be powered from the micro USB port.</w:t>
+      <w:proofErr w:type="spellStart"/>
+      <w:r>
+        <w:t>Pynq</w:t>
+      </w:r>
+      <w:proofErr w:type="spellEnd"/>
+      <w:r>
+        <w:t xml:space="preserve"> can also be powered from the </w:t>
+      </w:r>
+      <w:proofErr w:type="gramStart"/>
+      <w:r>
+        <w:t>micro USB</w:t>
+      </w:r>
+      <w:proofErr w:type="gramEnd"/>
+      <w:r>
+        <w:t xml:space="preserve"> port.</w:t>
       </w:r>
     </w:p>
     <w:p>
@@ -1070,7 +1153,38 @@
         </w:tabs>
       </w:pPr>
       <w:r>
-        <w:t>Zynq expects input signal voltage (for analog pins) to be between 0 – 1 vots.</w:t>
+        <w:t xml:space="preserve">Zynq expects input signal voltage (for </w:t>
+      </w:r>
+      <w:proofErr w:type="spellStart"/>
+      <w:r>
+        <w:t>analog</w:t>
+      </w:r>
+      <w:proofErr w:type="spellEnd"/>
+      <w:r>
+        <w:t xml:space="preserve"> pins) to be between 0 – </w:t>
+      </w:r>
+      <w:r>
+        <w:t>3.3</w:t>
+      </w:r>
+      <w:r>
+        <w:t xml:space="preserve"> vo</w:t>
+      </w:r>
+      <w:r>
+        <w:t>l</w:t>
+      </w:r>
+      <w:r>
+        <w:t>ts.</w:t>
+      </w:r>
+      <w:r>
+        <w:t xml:space="preserve"> It has </w:t>
+      </w:r>
+      <w:proofErr w:type="gramStart"/>
+      <w:r>
+        <w:t>a</w:t>
+      </w:r>
+      <w:proofErr w:type="gramEnd"/>
+      <w:r>
+        <w:t xml:space="preserve"> internal circuit to scale down voltage from 3.3 to 1v.</w:t>
       </w:r>
     </w:p>
     <w:sectPr>

</xml_diff>